<commit_message>
License update Other small updates
</commit_message>
<xml_diff>
--- a/Translation Manchester/e-supplement.docx
+++ b/Translation Manchester/e-supplement.docx
@@ -895,15 +895,6 @@
               </w:rPr>
               <w:t>Diagnosis</w:t>
             </w:r>
-            <w:r>
-              <w:rPr>
-                <w:rFonts w:asciiTheme="minorHAnsi" w:hAnsiTheme="minorHAnsi" w:cstheme="minorHAnsi"/>
-                <w:color w:val="000000"/>
-                <w:sz w:val="18"/>
-                <w:szCs w:val="18"/>
-              </w:rPr>
-              <w:t>†</w:t>
-            </w:r>
           </w:p>
         </w:tc>
         <w:tc>
@@ -4489,66 +4480,7 @@
                 <w:sz w:val="18"/>
                 <w:szCs w:val="18"/>
               </w:rPr>
-              <w:t>Data presented as n (%) or median (interquartile range). The eGFR was calculated using the Chronic Kidney Disease Epidemiology Collaboration (CKD EPI) equation</w:t>
-            </w:r>
-            <w:r>
-              <w:rPr>
-                <w:rFonts w:asciiTheme="minorHAnsi" w:hAnsiTheme="minorHAnsi" w:cstheme="minorHAnsi"/>
-                <w:color w:val="000000"/>
-                <w:sz w:val="18"/>
-                <w:szCs w:val="18"/>
-                <w:vertAlign w:val="superscript"/>
-              </w:rPr>
-              <w:fldChar w:fldCharType="begin"/>
-            </w:r>
-            <w:r>
-              <w:rPr>
-                <w:rFonts w:asciiTheme="minorHAnsi" w:hAnsiTheme="minorHAnsi" w:cstheme="minorHAnsi"/>
-                <w:color w:val="000000"/>
-                <w:sz w:val="18"/>
-                <w:szCs w:val="18"/>
-                <w:vertAlign w:val="superscript"/>
-              </w:rPr>
-              <w:instrText xml:space="preserve"> ADDIN EN.CITE &lt;EndNote&gt;&lt;Cite&gt;&lt;Author&gt;Levey&lt;/Author&gt;&lt;Year&gt;2009&lt;/Year&gt;&lt;IDText&gt;A new equation to estimate glomerular filtration rate&lt;/IDText&gt;&lt;DisplayText&gt;&lt;style face="superscript"&gt;24&lt;/style&gt;&lt;/DisplayText&gt;&lt;record&gt;&lt;isbn&gt;0003-4819&lt;/isbn&gt;&lt;titles&gt;&lt;title&gt;A new equation to estimate glomerular filtration rate&lt;/title&gt;&lt;secondary-title&gt;Annals of internal medicine&lt;/secondary-title&gt;&lt;/titles&gt;&lt;pages&gt;604-612&lt;/pages&gt;&lt;number&gt;9&lt;/number&gt;&lt;contributors&gt;&lt;authors&gt;&lt;author&gt;Levey, Andrew S&lt;/author&gt;&lt;author&gt;Stevens, Lesley A&lt;/author&gt;&lt;author&gt;Schmid, Christopher H&lt;/author&gt;&lt;author&gt;Zhang, Yaping&lt;/author&gt;&lt;author&gt;Castro III, Alejandro F&lt;/author&gt;&lt;author&gt;Feldman, Harold I&lt;/author&gt;&lt;author&gt;Kusek, John W&lt;/author&gt;&lt;author&gt;Eggers, Paul&lt;/author&gt;&lt;author&gt;Van Lente, Frederick&lt;/author&gt;&lt;author&gt;Greene, Tom&lt;/author&gt;&lt;/authors&gt;&lt;/contributors&gt;&lt;added-date format="utc"&gt;1653488118&lt;/added-date&gt;&lt;ref-type name="Journal Article"&gt;17&lt;/ref-type&gt;&lt;dates&gt;&lt;year&gt;2009&lt;/year&gt;&lt;/dates&gt;&lt;rec-number&gt;158&lt;/rec-number&gt;&lt;last-updated-date format="utc"&gt;1653488118&lt;/last-updated-date&gt;&lt;volume&gt;150&lt;/volume&gt;&lt;/record&gt;&lt;/Cite&gt;&lt;/EndNote&gt;</w:instrText>
-            </w:r>
-            <w:r>
-              <w:rPr>
-                <w:rFonts w:asciiTheme="minorHAnsi" w:hAnsiTheme="minorHAnsi" w:cstheme="minorHAnsi"/>
-                <w:color w:val="000000"/>
-                <w:sz w:val="18"/>
-                <w:szCs w:val="18"/>
-                <w:vertAlign w:val="superscript"/>
-              </w:rPr>
-              <w:fldChar w:fldCharType="separate"/>
-            </w:r>
-            <w:r>
-              <w:rPr>
-                <w:rFonts w:asciiTheme="minorHAnsi" w:hAnsiTheme="minorHAnsi" w:cstheme="minorHAnsi"/>
-                <w:color w:val="000000"/>
-                <w:sz w:val="18"/>
-                <w:szCs w:val="18"/>
-                <w:vertAlign w:val="superscript"/>
-              </w:rPr>
-              <w:t>24</w:t>
-            </w:r>
-            <w:r>
-              <w:rPr>
-                <w:rFonts w:asciiTheme="minorHAnsi" w:hAnsiTheme="minorHAnsi" w:cstheme="minorHAnsi"/>
-                <w:color w:val="000000"/>
-                <w:sz w:val="18"/>
-                <w:szCs w:val="18"/>
-                <w:vertAlign w:val="superscript"/>
-              </w:rPr>
-              <w:fldChar w:fldCharType="end"/>
-            </w:r>
-            <w:r>
-              <w:rPr>
-                <w:rFonts w:asciiTheme="minorHAnsi" w:hAnsiTheme="minorHAnsi" w:cstheme="minorHAnsi"/>
-                <w:color w:val="000000"/>
-                <w:sz w:val="18"/>
-                <w:szCs w:val="18"/>
-              </w:rPr>
-              <w:t xml:space="preserve">. ANCA, anti-neutrophil cytoplasmic antibody; eGFR, estimated glomerular filtration rate; EGPA, eosinophilic granulomatosis with polyangiitis; GPA, granulomatosis with polyangiitis; </w:t>
+              <w:t xml:space="preserve">Data presented as n (%) or median (interquartile range). The eGFR was calculated using the Chronic Kidney Disease Epidemiology Collaboration (CKD EPI) equation. ANCA, anti-neutrophil cytoplasmic antibody; eGFR, estimated glomerular filtration rate; EGPA, eosinophilic granulomatosis with polyangiitis; GPA, granulomatosis with polyangiitis; </w:t>
             </w:r>
             <w:r>
               <w:rPr>
@@ -4646,9 +4578,9 @@
         <w:tblLook w:val="0420" w:firstRow="1" w:lastRow="0" w:firstColumn="0" w:lastColumn="0" w:noHBand="0" w:noVBand="1"/>
       </w:tblPr>
       <w:tblGrid>
-        <w:gridCol w:w="1844"/>
+        <w:gridCol w:w="1985"/>
         <w:gridCol w:w="1701"/>
-        <w:gridCol w:w="1701"/>
+        <w:gridCol w:w="1560"/>
         <w:gridCol w:w="1134"/>
       </w:tblGrid>
       <w:tr>
@@ -4658,7 +4590,7 @@
         </w:trPr>
         <w:tc>
           <w:tcPr>
-            <w:tcW w:w="1844" w:type="dxa"/>
+            <w:tcW w:w="1985" w:type="dxa"/>
             <w:tcBorders>
               <w:top w:val="single" w:sz="16" w:space="0" w:color="666666"/>
               <w:left w:val="none" w:sz="0" w:space="0" w:color="000000"/>
@@ -4683,10 +4615,11 @@
                 <w:bottom w:val="none" w:sz="0" w:space="0" w:color="000000"/>
                 <w:right w:val="none" w:sz="0" w:space="0" w:color="000000"/>
               </w:pBdr>
-              <w:spacing w:before="100" w:after="100"/>
-              <w:ind w:left="100" w:right="100"/>
-              <w:rPr>
-                <w:rFonts w:asciiTheme="minorHAnsi" w:hAnsiTheme="minorHAnsi" w:cstheme="minorHAnsi"/>
+              <w:ind w:left="100" w:right="100"/>
+              <w:rPr>
+                <w:rFonts w:asciiTheme="minorHAnsi" w:hAnsiTheme="minorHAnsi" w:cstheme="minorHAnsi"/>
+                <w:sz w:val="24"/>
+                <w:szCs w:val="24"/>
               </w:rPr>
             </w:pPr>
           </w:p>
@@ -4718,19 +4651,20 @@
                 <w:bottom w:val="none" w:sz="0" w:space="0" w:color="000000"/>
                 <w:right w:val="none" w:sz="0" w:space="0" w:color="000000"/>
               </w:pBdr>
-              <w:spacing w:before="100" w:after="100"/>
-              <w:ind w:left="100" w:right="100"/>
-              <w:jc w:val="center"/>
-              <w:rPr>
-                <w:rFonts w:asciiTheme="minorHAnsi" w:hAnsiTheme="minorHAnsi" w:cstheme="minorHAnsi"/>
+              <w:ind w:left="100" w:right="100"/>
+              <w:jc w:val="center"/>
+              <w:rPr>
+                <w:rFonts w:asciiTheme="minorHAnsi" w:hAnsiTheme="minorHAnsi" w:cstheme="minorHAnsi"/>
+                <w:sz w:val="24"/>
+                <w:szCs w:val="24"/>
               </w:rPr>
             </w:pPr>
             <w:r>
               <w:rPr>
                 <w:rFonts w:asciiTheme="minorHAnsi" w:eastAsia="Arial" w:hAnsiTheme="minorHAnsi" w:cstheme="minorHAnsi"/>
                 <w:color w:val="000000"/>
-                <w:sz w:val="18"/>
-                <w:szCs w:val="18"/>
+                <w:sz w:val="24"/>
+                <w:szCs w:val="24"/>
               </w:rPr>
               <w:t xml:space="preserve">Development Cohort </w:t>
             </w:r>
@@ -4738,8 +4672,8 @@
               <w:rPr>
                 <w:rFonts w:asciiTheme="minorHAnsi" w:eastAsia="Arial" w:hAnsiTheme="minorHAnsi" w:cstheme="minorHAnsi"/>
                 <w:color w:val="000000"/>
-                <w:sz w:val="18"/>
-                <w:szCs w:val="18"/>
+                <w:sz w:val="24"/>
+                <w:szCs w:val="24"/>
               </w:rPr>
               <w:br/>
               <w:t>(N=959)</w:t>
@@ -4748,7 +4682,7 @@
         </w:tc>
         <w:tc>
           <w:tcPr>
-            <w:tcW w:w="1701" w:type="dxa"/>
+            <w:tcW w:w="1560" w:type="dxa"/>
             <w:tcBorders>
               <w:top w:val="single" w:sz="16" w:space="0" w:color="666666"/>
               <w:left w:val="none" w:sz="0" w:space="0" w:color="000000"/>
@@ -4773,19 +4707,20 @@
                 <w:bottom w:val="none" w:sz="0" w:space="0" w:color="000000"/>
                 <w:right w:val="none" w:sz="0" w:space="0" w:color="000000"/>
               </w:pBdr>
-              <w:spacing w:before="100" w:after="100"/>
-              <w:ind w:left="100" w:right="100"/>
-              <w:jc w:val="center"/>
-              <w:rPr>
-                <w:rFonts w:asciiTheme="minorHAnsi" w:hAnsiTheme="minorHAnsi" w:cstheme="minorHAnsi"/>
+              <w:ind w:left="100" w:right="100"/>
+              <w:jc w:val="center"/>
+              <w:rPr>
+                <w:rFonts w:asciiTheme="minorHAnsi" w:hAnsiTheme="minorHAnsi" w:cstheme="minorHAnsi"/>
+                <w:sz w:val="24"/>
+                <w:szCs w:val="24"/>
               </w:rPr>
             </w:pPr>
             <w:r>
               <w:rPr>
                 <w:rFonts w:asciiTheme="minorHAnsi" w:eastAsia="Arial" w:hAnsiTheme="minorHAnsi" w:cstheme="minorHAnsi"/>
                 <w:color w:val="000000"/>
-                <w:sz w:val="18"/>
-                <w:szCs w:val="18"/>
+                <w:sz w:val="24"/>
+                <w:szCs w:val="24"/>
               </w:rPr>
               <w:t xml:space="preserve">Validation Cohort </w:t>
             </w:r>
@@ -4793,8 +4728,8 @@
               <w:rPr>
                 <w:rFonts w:asciiTheme="minorHAnsi" w:eastAsia="Arial" w:hAnsiTheme="minorHAnsi" w:cstheme="minorHAnsi"/>
                 <w:color w:val="000000"/>
-                <w:sz w:val="18"/>
-                <w:szCs w:val="18"/>
+                <w:sz w:val="24"/>
+                <w:szCs w:val="24"/>
               </w:rPr>
               <w:br/>
               <w:t>(N=480)</w:t>
@@ -4828,19 +4763,20 @@
                 <w:bottom w:val="none" w:sz="0" w:space="0" w:color="000000"/>
                 <w:right w:val="none" w:sz="0" w:space="0" w:color="000000"/>
               </w:pBdr>
-              <w:spacing w:before="100" w:after="100"/>
-              <w:ind w:left="100" w:right="100"/>
-              <w:jc w:val="center"/>
-              <w:rPr>
-                <w:rFonts w:asciiTheme="minorHAnsi" w:hAnsiTheme="minorHAnsi" w:cstheme="minorHAnsi"/>
+              <w:ind w:left="100" w:right="100"/>
+              <w:jc w:val="center"/>
+              <w:rPr>
+                <w:rFonts w:asciiTheme="minorHAnsi" w:hAnsiTheme="minorHAnsi" w:cstheme="minorHAnsi"/>
+                <w:sz w:val="24"/>
+                <w:szCs w:val="24"/>
               </w:rPr>
             </w:pPr>
             <w:r>
               <w:rPr>
                 <w:rFonts w:asciiTheme="minorHAnsi" w:eastAsia="Arial" w:hAnsiTheme="minorHAnsi" w:cstheme="minorHAnsi"/>
                 <w:color w:val="000000"/>
-                <w:sz w:val="18"/>
-                <w:szCs w:val="18"/>
+                <w:sz w:val="24"/>
+                <w:szCs w:val="24"/>
               </w:rPr>
               <w:t>P</w:t>
             </w:r>
@@ -4853,7 +4789,7 @@
         </w:trPr>
         <w:tc>
           <w:tcPr>
-            <w:tcW w:w="1844" w:type="dxa"/>
+            <w:tcW w:w="1985" w:type="dxa"/>
             <w:tcBorders>
               <w:top w:val="single" w:sz="16" w:space="0" w:color="666666"/>
               <w:left w:val="none" w:sz="0" w:space="0" w:color="000000"/>
@@ -4877,18 +4813,19 @@
                 <w:bottom w:val="none" w:sz="0" w:space="0" w:color="000000"/>
                 <w:right w:val="none" w:sz="0" w:space="0" w:color="000000"/>
               </w:pBdr>
-              <w:spacing w:before="100" w:after="100"/>
-              <w:ind w:left="100" w:right="100"/>
-              <w:rPr>
-                <w:rFonts w:asciiTheme="minorHAnsi" w:hAnsiTheme="minorHAnsi" w:cstheme="minorHAnsi"/>
+              <w:ind w:left="100" w:right="100"/>
+              <w:rPr>
+                <w:rFonts w:asciiTheme="minorHAnsi" w:hAnsiTheme="minorHAnsi" w:cstheme="minorHAnsi"/>
+                <w:sz w:val="24"/>
+                <w:szCs w:val="24"/>
               </w:rPr>
             </w:pPr>
             <w:r>
               <w:rPr>
                 <w:rFonts w:asciiTheme="minorHAnsi" w:eastAsia="Arial" w:hAnsiTheme="minorHAnsi" w:cstheme="minorHAnsi"/>
                 <w:color w:val="000000"/>
-                <w:sz w:val="18"/>
-                <w:szCs w:val="18"/>
+                <w:sz w:val="24"/>
+                <w:szCs w:val="24"/>
               </w:rPr>
               <w:t>Follow-up (years)</w:t>
             </w:r>
@@ -4920,19 +4857,20 @@
                 <w:bottom w:val="none" w:sz="0" w:space="0" w:color="000000"/>
                 <w:right w:val="none" w:sz="0" w:space="0" w:color="000000"/>
               </w:pBdr>
-              <w:spacing w:before="100" w:after="100"/>
-              <w:ind w:left="100" w:right="100"/>
-              <w:jc w:val="center"/>
-              <w:rPr>
-                <w:rFonts w:asciiTheme="minorHAnsi" w:hAnsiTheme="minorHAnsi" w:cstheme="minorHAnsi"/>
+              <w:ind w:left="100" w:right="100"/>
+              <w:jc w:val="center"/>
+              <w:rPr>
+                <w:rFonts w:asciiTheme="minorHAnsi" w:hAnsiTheme="minorHAnsi" w:cstheme="minorHAnsi"/>
+                <w:sz w:val="24"/>
+                <w:szCs w:val="24"/>
               </w:rPr>
             </w:pPr>
             <w:r>
               <w:rPr>
                 <w:rFonts w:asciiTheme="minorHAnsi" w:eastAsia="Arial" w:hAnsiTheme="minorHAnsi" w:cstheme="minorHAnsi"/>
                 <w:color w:val="000000"/>
-                <w:sz w:val="18"/>
-                <w:szCs w:val="18"/>
+                <w:sz w:val="24"/>
+                <w:szCs w:val="24"/>
               </w:rPr>
               <w:t>3.6 (1.1-5.9)</w:t>
             </w:r>
@@ -4940,7 +4878,7 @@
         </w:tc>
         <w:tc>
           <w:tcPr>
-            <w:tcW w:w="1701" w:type="dxa"/>
+            <w:tcW w:w="1560" w:type="dxa"/>
             <w:tcBorders>
               <w:top w:val="single" w:sz="16" w:space="0" w:color="666666"/>
               <w:left w:val="none" w:sz="0" w:space="0" w:color="000000"/>
@@ -4964,19 +4902,20 @@
                 <w:bottom w:val="none" w:sz="0" w:space="0" w:color="000000"/>
                 <w:right w:val="none" w:sz="0" w:space="0" w:color="000000"/>
               </w:pBdr>
-              <w:spacing w:before="100" w:after="100"/>
-              <w:ind w:left="100" w:right="100"/>
-              <w:jc w:val="center"/>
-              <w:rPr>
-                <w:rFonts w:asciiTheme="minorHAnsi" w:hAnsiTheme="minorHAnsi" w:cstheme="minorHAnsi"/>
+              <w:ind w:left="100" w:right="100"/>
+              <w:jc w:val="center"/>
+              <w:rPr>
+                <w:rFonts w:asciiTheme="minorHAnsi" w:hAnsiTheme="minorHAnsi" w:cstheme="minorHAnsi"/>
+                <w:sz w:val="24"/>
+                <w:szCs w:val="24"/>
               </w:rPr>
             </w:pPr>
             <w:r>
               <w:rPr>
                 <w:rFonts w:asciiTheme="minorHAnsi" w:eastAsia="Arial" w:hAnsiTheme="minorHAnsi" w:cstheme="minorHAnsi"/>
                 <w:color w:val="000000"/>
-                <w:sz w:val="18"/>
-                <w:szCs w:val="18"/>
+                <w:sz w:val="24"/>
+                <w:szCs w:val="24"/>
               </w:rPr>
               <w:t>3.6 (1.0-6.0)</w:t>
             </w:r>
@@ -5008,19 +4947,20 @@
                 <w:bottom w:val="none" w:sz="0" w:space="0" w:color="000000"/>
                 <w:right w:val="none" w:sz="0" w:space="0" w:color="000000"/>
               </w:pBdr>
-              <w:spacing w:before="100" w:after="100"/>
-              <w:ind w:left="100" w:right="100"/>
-              <w:jc w:val="center"/>
-              <w:rPr>
-                <w:rFonts w:asciiTheme="minorHAnsi" w:hAnsiTheme="minorHAnsi" w:cstheme="minorHAnsi"/>
+              <w:ind w:left="100" w:right="100"/>
+              <w:jc w:val="center"/>
+              <w:rPr>
+                <w:rFonts w:asciiTheme="minorHAnsi" w:hAnsiTheme="minorHAnsi" w:cstheme="minorHAnsi"/>
+                <w:sz w:val="24"/>
+                <w:szCs w:val="24"/>
               </w:rPr>
             </w:pPr>
             <w:r>
               <w:rPr>
                 <w:rFonts w:asciiTheme="minorHAnsi" w:eastAsia="Arial" w:hAnsiTheme="minorHAnsi" w:cstheme="minorHAnsi"/>
                 <w:color w:val="000000"/>
-                <w:sz w:val="18"/>
-                <w:szCs w:val="18"/>
+                <w:sz w:val="24"/>
+                <w:szCs w:val="24"/>
               </w:rPr>
               <w:t>0.770</w:t>
             </w:r>
@@ -5033,7 +4973,7 @@
         </w:trPr>
         <w:tc>
           <w:tcPr>
-            <w:tcW w:w="1844" w:type="dxa"/>
+            <w:tcW w:w="1985" w:type="dxa"/>
             <w:tcBorders>
               <w:top w:val="none" w:sz="0" w:space="0" w:color="000000"/>
               <w:left w:val="none" w:sz="0" w:space="0" w:color="000000"/>
@@ -5057,18 +4997,19 @@
                 <w:bottom w:val="none" w:sz="0" w:space="0" w:color="000000"/>
                 <w:right w:val="none" w:sz="0" w:space="0" w:color="000000"/>
               </w:pBdr>
-              <w:spacing w:before="100" w:after="100"/>
-              <w:ind w:left="100" w:right="100"/>
-              <w:rPr>
-                <w:rFonts w:asciiTheme="minorHAnsi" w:hAnsiTheme="minorHAnsi" w:cstheme="minorHAnsi"/>
+              <w:ind w:left="100" w:right="100"/>
+              <w:rPr>
+                <w:rFonts w:asciiTheme="minorHAnsi" w:hAnsiTheme="minorHAnsi" w:cstheme="minorHAnsi"/>
+                <w:sz w:val="24"/>
+                <w:szCs w:val="24"/>
               </w:rPr>
             </w:pPr>
             <w:r>
               <w:rPr>
                 <w:rFonts w:asciiTheme="minorHAnsi" w:eastAsia="Arial" w:hAnsiTheme="minorHAnsi" w:cstheme="minorHAnsi"/>
                 <w:color w:val="000000"/>
-                <w:sz w:val="18"/>
-                <w:szCs w:val="18"/>
+                <w:sz w:val="24"/>
+                <w:szCs w:val="24"/>
               </w:rPr>
               <w:t>Renal recovery</w:t>
             </w:r>
@@ -5100,19 +5041,20 @@
                 <w:bottom w:val="none" w:sz="0" w:space="0" w:color="000000"/>
                 <w:right w:val="none" w:sz="0" w:space="0" w:color="000000"/>
               </w:pBdr>
-              <w:spacing w:before="100" w:after="100"/>
-              <w:ind w:left="100" w:right="100"/>
-              <w:jc w:val="center"/>
-              <w:rPr>
-                <w:rFonts w:asciiTheme="minorHAnsi" w:hAnsiTheme="minorHAnsi" w:cstheme="minorHAnsi"/>
+              <w:ind w:left="100" w:right="100"/>
+              <w:jc w:val="center"/>
+              <w:rPr>
+                <w:rFonts w:asciiTheme="minorHAnsi" w:hAnsiTheme="minorHAnsi" w:cstheme="minorHAnsi"/>
+                <w:sz w:val="24"/>
+                <w:szCs w:val="24"/>
               </w:rPr>
             </w:pPr>
             <w:r>
               <w:rPr>
                 <w:rFonts w:asciiTheme="minorHAnsi" w:eastAsia="Arial" w:hAnsiTheme="minorHAnsi" w:cstheme="minorHAnsi"/>
                 <w:color w:val="000000"/>
-                <w:sz w:val="18"/>
-                <w:szCs w:val="18"/>
+                <w:sz w:val="24"/>
+                <w:szCs w:val="24"/>
               </w:rPr>
               <w:t>83/185 (44.9%)</w:t>
             </w:r>
@@ -5120,7 +5062,7 @@
         </w:tc>
         <w:tc>
           <w:tcPr>
-            <w:tcW w:w="1701" w:type="dxa"/>
+            <w:tcW w:w="1560" w:type="dxa"/>
             <w:tcBorders>
               <w:top w:val="none" w:sz="0" w:space="0" w:color="000000"/>
               <w:left w:val="none" w:sz="0" w:space="0" w:color="000000"/>
@@ -5144,19 +5086,20 @@
                 <w:bottom w:val="none" w:sz="0" w:space="0" w:color="000000"/>
                 <w:right w:val="none" w:sz="0" w:space="0" w:color="000000"/>
               </w:pBdr>
-              <w:spacing w:before="100" w:after="100"/>
-              <w:ind w:left="100" w:right="100"/>
-              <w:jc w:val="center"/>
-              <w:rPr>
-                <w:rFonts w:asciiTheme="minorHAnsi" w:hAnsiTheme="minorHAnsi" w:cstheme="minorHAnsi"/>
+              <w:ind w:left="100" w:right="100"/>
+              <w:jc w:val="center"/>
+              <w:rPr>
+                <w:rFonts w:asciiTheme="minorHAnsi" w:hAnsiTheme="minorHAnsi" w:cstheme="minorHAnsi"/>
+                <w:sz w:val="24"/>
+                <w:szCs w:val="24"/>
               </w:rPr>
             </w:pPr>
             <w:r>
               <w:rPr>
                 <w:rFonts w:asciiTheme="minorHAnsi" w:eastAsia="Arial" w:hAnsiTheme="minorHAnsi" w:cstheme="minorHAnsi"/>
                 <w:color w:val="000000"/>
-                <w:sz w:val="18"/>
-                <w:szCs w:val="18"/>
+                <w:sz w:val="24"/>
+                <w:szCs w:val="24"/>
               </w:rPr>
               <w:t>53/106 (50%)</w:t>
             </w:r>
@@ -5188,19 +5131,20 @@
                 <w:bottom w:val="none" w:sz="0" w:space="0" w:color="000000"/>
                 <w:right w:val="none" w:sz="0" w:space="0" w:color="000000"/>
               </w:pBdr>
-              <w:spacing w:before="100" w:after="100"/>
-              <w:ind w:left="100" w:right="100"/>
-              <w:jc w:val="center"/>
-              <w:rPr>
-                <w:rFonts w:asciiTheme="minorHAnsi" w:hAnsiTheme="minorHAnsi" w:cstheme="minorHAnsi"/>
+              <w:ind w:left="100" w:right="100"/>
+              <w:jc w:val="center"/>
+              <w:rPr>
+                <w:rFonts w:asciiTheme="minorHAnsi" w:hAnsiTheme="minorHAnsi" w:cstheme="minorHAnsi"/>
+                <w:sz w:val="24"/>
+                <w:szCs w:val="24"/>
               </w:rPr>
             </w:pPr>
             <w:r>
               <w:rPr>
                 <w:rFonts w:asciiTheme="minorHAnsi" w:eastAsia="Arial" w:hAnsiTheme="minorHAnsi" w:cstheme="minorHAnsi"/>
                 <w:color w:val="000000"/>
-                <w:sz w:val="18"/>
-                <w:szCs w:val="18"/>
+                <w:sz w:val="24"/>
+                <w:szCs w:val="24"/>
               </w:rPr>
               <w:t>0.681</w:t>
             </w:r>
@@ -5213,7 +5157,7 @@
         </w:trPr>
         <w:tc>
           <w:tcPr>
-            <w:tcW w:w="1844" w:type="dxa"/>
+            <w:tcW w:w="1985" w:type="dxa"/>
             <w:tcBorders>
               <w:top w:val="none" w:sz="0" w:space="0" w:color="000000"/>
               <w:left w:val="none" w:sz="0" w:space="0" w:color="000000"/>
@@ -5237,18 +5181,19 @@
                 <w:bottom w:val="none" w:sz="0" w:space="0" w:color="000000"/>
                 <w:right w:val="none" w:sz="0" w:space="0" w:color="000000"/>
               </w:pBdr>
-              <w:spacing w:before="100" w:after="100"/>
-              <w:ind w:left="100" w:right="100"/>
-              <w:rPr>
-                <w:rFonts w:asciiTheme="minorHAnsi" w:hAnsiTheme="minorHAnsi" w:cstheme="minorHAnsi"/>
+              <w:ind w:left="100" w:right="100"/>
+              <w:rPr>
+                <w:rFonts w:asciiTheme="minorHAnsi" w:hAnsiTheme="minorHAnsi" w:cstheme="minorHAnsi"/>
+                <w:sz w:val="24"/>
+                <w:szCs w:val="24"/>
               </w:rPr>
             </w:pPr>
             <w:r>
               <w:rPr>
                 <w:rFonts w:asciiTheme="minorHAnsi" w:eastAsia="Arial" w:hAnsiTheme="minorHAnsi" w:cstheme="minorHAnsi"/>
                 <w:color w:val="000000"/>
-                <w:sz w:val="18"/>
-                <w:szCs w:val="18"/>
+                <w:sz w:val="24"/>
+                <w:szCs w:val="24"/>
               </w:rPr>
               <w:t>ESKD</w:t>
             </w:r>
@@ -5280,19 +5225,20 @@
                 <w:bottom w:val="none" w:sz="0" w:space="0" w:color="000000"/>
                 <w:right w:val="none" w:sz="0" w:space="0" w:color="000000"/>
               </w:pBdr>
-              <w:spacing w:before="100" w:after="100"/>
-              <w:ind w:left="100" w:right="100"/>
-              <w:jc w:val="center"/>
-              <w:rPr>
-                <w:rFonts w:asciiTheme="minorHAnsi" w:hAnsiTheme="minorHAnsi" w:cstheme="minorHAnsi"/>
+              <w:ind w:left="100" w:right="100"/>
+              <w:jc w:val="center"/>
+              <w:rPr>
+                <w:rFonts w:asciiTheme="minorHAnsi" w:hAnsiTheme="minorHAnsi" w:cstheme="minorHAnsi"/>
+                <w:sz w:val="24"/>
+                <w:szCs w:val="24"/>
               </w:rPr>
             </w:pPr>
             <w:r>
               <w:rPr>
                 <w:rFonts w:asciiTheme="minorHAnsi" w:eastAsia="Arial" w:hAnsiTheme="minorHAnsi" w:cstheme="minorHAnsi"/>
                 <w:color w:val="000000"/>
-                <w:sz w:val="18"/>
-                <w:szCs w:val="18"/>
+                <w:sz w:val="24"/>
+                <w:szCs w:val="24"/>
               </w:rPr>
               <w:t>207 (14.4%)</w:t>
             </w:r>
@@ -5300,7 +5246,7 @@
         </w:tc>
         <w:tc>
           <w:tcPr>
-            <w:tcW w:w="1701" w:type="dxa"/>
+            <w:tcW w:w="1560" w:type="dxa"/>
             <w:tcBorders>
               <w:top w:val="none" w:sz="0" w:space="0" w:color="000000"/>
               <w:left w:val="none" w:sz="0" w:space="0" w:color="000000"/>
@@ -5324,19 +5270,20 @@
                 <w:bottom w:val="none" w:sz="0" w:space="0" w:color="000000"/>
                 <w:right w:val="none" w:sz="0" w:space="0" w:color="000000"/>
               </w:pBdr>
-              <w:spacing w:before="100" w:after="100"/>
-              <w:ind w:left="100" w:right="100"/>
-              <w:jc w:val="center"/>
-              <w:rPr>
-                <w:rFonts w:asciiTheme="minorHAnsi" w:hAnsiTheme="minorHAnsi" w:cstheme="minorHAnsi"/>
+              <w:ind w:left="100" w:right="100"/>
+              <w:jc w:val="center"/>
+              <w:rPr>
+                <w:rFonts w:asciiTheme="minorHAnsi" w:hAnsiTheme="minorHAnsi" w:cstheme="minorHAnsi"/>
+                <w:sz w:val="24"/>
+                <w:szCs w:val="24"/>
               </w:rPr>
             </w:pPr>
             <w:r>
               <w:rPr>
                 <w:rFonts w:asciiTheme="minorHAnsi" w:eastAsia="Arial" w:hAnsiTheme="minorHAnsi" w:cstheme="minorHAnsi"/>
                 <w:color w:val="000000"/>
-                <w:sz w:val="18"/>
-                <w:szCs w:val="18"/>
+                <w:sz w:val="24"/>
+                <w:szCs w:val="24"/>
               </w:rPr>
               <w:t>118 (8.2%)</w:t>
             </w:r>
@@ -5368,19 +5315,20 @@
                 <w:bottom w:val="none" w:sz="0" w:space="0" w:color="000000"/>
                 <w:right w:val="none" w:sz="0" w:space="0" w:color="000000"/>
               </w:pBdr>
-              <w:spacing w:before="100" w:after="100"/>
-              <w:ind w:left="100" w:right="100"/>
-              <w:jc w:val="center"/>
-              <w:rPr>
-                <w:rFonts w:asciiTheme="minorHAnsi" w:hAnsiTheme="minorHAnsi" w:cstheme="minorHAnsi"/>
+              <w:ind w:left="100" w:right="100"/>
+              <w:jc w:val="center"/>
+              <w:rPr>
+                <w:rFonts w:asciiTheme="minorHAnsi" w:hAnsiTheme="minorHAnsi" w:cstheme="minorHAnsi"/>
+                <w:sz w:val="24"/>
+                <w:szCs w:val="24"/>
               </w:rPr>
             </w:pPr>
             <w:r>
               <w:rPr>
                 <w:rFonts w:asciiTheme="minorHAnsi" w:eastAsia="Arial" w:hAnsiTheme="minorHAnsi" w:cstheme="minorHAnsi"/>
                 <w:color w:val="000000"/>
-                <w:sz w:val="18"/>
-                <w:szCs w:val="18"/>
+                <w:sz w:val="24"/>
+                <w:szCs w:val="24"/>
               </w:rPr>
               <w:t>0.254</w:t>
             </w:r>
@@ -5393,7 +5341,7 @@
         </w:trPr>
         <w:tc>
           <w:tcPr>
-            <w:tcW w:w="1844" w:type="dxa"/>
+            <w:tcW w:w="1985" w:type="dxa"/>
             <w:tcBorders>
               <w:top w:val="none" w:sz="0" w:space="0" w:color="000000"/>
               <w:left w:val="none" w:sz="0" w:space="0" w:color="000000"/>
@@ -5417,18 +5365,19 @@
                 <w:bottom w:val="none" w:sz="0" w:space="0" w:color="000000"/>
                 <w:right w:val="none" w:sz="0" w:space="0" w:color="000000"/>
               </w:pBdr>
-              <w:spacing w:before="100" w:after="100"/>
-              <w:ind w:left="100" w:right="100"/>
-              <w:rPr>
-                <w:rFonts w:asciiTheme="minorHAnsi" w:hAnsiTheme="minorHAnsi" w:cstheme="minorHAnsi"/>
+              <w:ind w:left="100" w:right="100"/>
+              <w:rPr>
+                <w:rFonts w:asciiTheme="minorHAnsi" w:hAnsiTheme="minorHAnsi" w:cstheme="minorHAnsi"/>
+                <w:sz w:val="24"/>
+                <w:szCs w:val="24"/>
               </w:rPr>
             </w:pPr>
             <w:r>
               <w:rPr>
                 <w:rFonts w:asciiTheme="minorHAnsi" w:eastAsia="Arial" w:hAnsiTheme="minorHAnsi" w:cstheme="minorHAnsi"/>
                 <w:color w:val="000000"/>
-                <w:sz w:val="18"/>
-                <w:szCs w:val="18"/>
+                <w:sz w:val="24"/>
+                <w:szCs w:val="24"/>
               </w:rPr>
               <w:t>Mortality</w:t>
             </w:r>
@@ -5460,19 +5409,20 @@
                 <w:bottom w:val="none" w:sz="0" w:space="0" w:color="000000"/>
                 <w:right w:val="none" w:sz="0" w:space="0" w:color="000000"/>
               </w:pBdr>
-              <w:spacing w:before="100" w:after="100"/>
-              <w:ind w:left="100" w:right="100"/>
-              <w:jc w:val="center"/>
-              <w:rPr>
-                <w:rFonts w:asciiTheme="minorHAnsi" w:hAnsiTheme="minorHAnsi" w:cstheme="minorHAnsi"/>
+              <w:ind w:left="100" w:right="100"/>
+              <w:jc w:val="center"/>
+              <w:rPr>
+                <w:rFonts w:asciiTheme="minorHAnsi" w:hAnsiTheme="minorHAnsi" w:cstheme="minorHAnsi"/>
+                <w:sz w:val="24"/>
+                <w:szCs w:val="24"/>
               </w:rPr>
             </w:pPr>
             <w:r>
               <w:rPr>
                 <w:rFonts w:asciiTheme="minorHAnsi" w:eastAsia="Arial" w:hAnsiTheme="minorHAnsi" w:cstheme="minorHAnsi"/>
                 <w:color w:val="000000"/>
-                <w:sz w:val="18"/>
-                <w:szCs w:val="18"/>
+                <w:sz w:val="24"/>
+                <w:szCs w:val="24"/>
               </w:rPr>
               <w:t>206 (14.3%)</w:t>
             </w:r>
@@ -5480,7 +5430,7 @@
         </w:tc>
         <w:tc>
           <w:tcPr>
-            <w:tcW w:w="1701" w:type="dxa"/>
+            <w:tcW w:w="1560" w:type="dxa"/>
             <w:tcBorders>
               <w:top w:val="none" w:sz="0" w:space="0" w:color="000000"/>
               <w:left w:val="none" w:sz="0" w:space="0" w:color="000000"/>
@@ -5504,19 +5454,20 @@
                 <w:bottom w:val="none" w:sz="0" w:space="0" w:color="000000"/>
                 <w:right w:val="none" w:sz="0" w:space="0" w:color="000000"/>
               </w:pBdr>
-              <w:spacing w:before="100" w:after="100"/>
-              <w:ind w:left="100" w:right="100"/>
-              <w:jc w:val="center"/>
-              <w:rPr>
-                <w:rFonts w:asciiTheme="minorHAnsi" w:hAnsiTheme="minorHAnsi" w:cstheme="minorHAnsi"/>
+              <w:ind w:left="100" w:right="100"/>
+              <w:jc w:val="center"/>
+              <w:rPr>
+                <w:rFonts w:asciiTheme="minorHAnsi" w:hAnsiTheme="minorHAnsi" w:cstheme="minorHAnsi"/>
+                <w:sz w:val="24"/>
+                <w:szCs w:val="24"/>
               </w:rPr>
             </w:pPr>
             <w:r>
               <w:rPr>
                 <w:rFonts w:asciiTheme="minorHAnsi" w:eastAsia="Arial" w:hAnsiTheme="minorHAnsi" w:cstheme="minorHAnsi"/>
                 <w:color w:val="000000"/>
-                <w:sz w:val="18"/>
-                <w:szCs w:val="18"/>
+                <w:sz w:val="24"/>
+                <w:szCs w:val="24"/>
               </w:rPr>
               <w:t>109 (7.6%)</w:t>
             </w:r>
@@ -5548,19 +5499,20 @@
                 <w:bottom w:val="none" w:sz="0" w:space="0" w:color="000000"/>
                 <w:right w:val="none" w:sz="0" w:space="0" w:color="000000"/>
               </w:pBdr>
-              <w:spacing w:before="100" w:after="100"/>
-              <w:ind w:left="100" w:right="100"/>
-              <w:jc w:val="center"/>
-              <w:rPr>
-                <w:rFonts w:asciiTheme="minorHAnsi" w:hAnsiTheme="minorHAnsi" w:cstheme="minorHAnsi"/>
+              <w:ind w:left="100" w:right="100"/>
+              <w:jc w:val="center"/>
+              <w:rPr>
+                <w:rFonts w:asciiTheme="minorHAnsi" w:hAnsiTheme="minorHAnsi" w:cstheme="minorHAnsi"/>
+                <w:sz w:val="24"/>
+                <w:szCs w:val="24"/>
               </w:rPr>
             </w:pPr>
             <w:r>
               <w:rPr>
                 <w:rFonts w:asciiTheme="minorHAnsi" w:eastAsia="Arial" w:hAnsiTheme="minorHAnsi" w:cstheme="minorHAnsi"/>
                 <w:color w:val="000000"/>
-                <w:sz w:val="18"/>
-                <w:szCs w:val="18"/>
+                <w:sz w:val="24"/>
+                <w:szCs w:val="24"/>
               </w:rPr>
               <w:t>0.504</w:t>
             </w:r>
@@ -5709,16 +5661,7 @@
                 <w:sz w:val="24"/>
                 <w:szCs w:val="24"/>
               </w:rPr>
-              <w:t>Validated 3-year r</w:t>
-            </w:r>
-            <w:r>
-              <w:rPr>
-                <w:rFonts w:eastAsia="Times New Roman"/>
-                <w:color w:val="000000"/>
-                <w:sz w:val="24"/>
-                <w:szCs w:val="24"/>
-              </w:rPr>
-              <w:t>enal Survival</w:t>
+              <w:t>Validated 3-year renal Survival</w:t>
             </w:r>
           </w:p>
         </w:tc>
@@ -9826,66 +9769,7 @@
                 <w:sz w:val="18"/>
                 <w:szCs w:val="18"/>
               </w:rPr>
-              <w:t>Data presented as n (%) or median (interquartile range). The eGFR was calculated using the Chronic Kidney Disease Epidemiology Collaboration (CKD EPI) equation</w:t>
-            </w:r>
-            <w:r>
-              <w:rPr>
-                <w:rFonts w:asciiTheme="minorHAnsi" w:hAnsiTheme="minorHAnsi" w:cstheme="minorHAnsi"/>
-                <w:color w:val="000000"/>
-                <w:sz w:val="18"/>
-                <w:szCs w:val="18"/>
-                <w:vertAlign w:val="superscript"/>
-              </w:rPr>
-              <w:fldChar w:fldCharType="begin"/>
-            </w:r>
-            <w:r>
-              <w:rPr>
-                <w:rFonts w:asciiTheme="minorHAnsi" w:hAnsiTheme="minorHAnsi" w:cstheme="minorHAnsi"/>
-                <w:color w:val="000000"/>
-                <w:sz w:val="18"/>
-                <w:szCs w:val="18"/>
-                <w:vertAlign w:val="superscript"/>
-              </w:rPr>
-              <w:instrText xml:space="preserve"> ADDIN EN.CITE &lt;EndNote&gt;&lt;Cite&gt;&lt;Author&gt;Levey&lt;/Author&gt;&lt;Year&gt;2009&lt;/Year&gt;&lt;IDText&gt;A new equation to estimate glomerular filtration rate&lt;/IDText&gt;&lt;DisplayText&gt;&lt;style face="superscript"&gt;24&lt;/style&gt;&lt;/DisplayText&gt;&lt;record&gt;&lt;isbn&gt;0003-4819&lt;/isbn&gt;&lt;titles&gt;&lt;title&gt;A new equation to estimate glomerular filtration rate&lt;/title&gt;&lt;secondary-title&gt;Annals of internal medicine&lt;/secondary-title&gt;&lt;/titles&gt;&lt;pages&gt;604-612&lt;/pages&gt;&lt;number&gt;9&lt;/number&gt;&lt;contributors&gt;&lt;authors&gt;&lt;author&gt;Levey, Andrew S&lt;/author&gt;&lt;author&gt;Stevens, Lesley A&lt;/author&gt;&lt;author&gt;Schmid, Christopher H&lt;/author&gt;&lt;author&gt;Zhang, Yaping&lt;/author&gt;&lt;author&gt;Castro III, Alejandro F&lt;/author&gt;&lt;author&gt;Feldman, Harold I&lt;/author&gt;&lt;author&gt;Kusek, John W&lt;/author&gt;&lt;author&gt;Eggers, Paul&lt;/author&gt;&lt;author&gt;Van Lente, Frederick&lt;/author&gt;&lt;author&gt;Greene, Tom&lt;/author&gt;&lt;/authors&gt;&lt;/contributors&gt;&lt;added-date format="utc"&gt;1653488118&lt;/added-date&gt;&lt;ref-type name="Journal Article"&gt;17&lt;/ref-type&gt;&lt;dates&gt;&lt;year&gt;2009&lt;/year&gt;&lt;/dates&gt;&lt;rec-number&gt;158&lt;/rec-number&gt;&lt;last-updated-date format="utc"&gt;1653488118&lt;/last-updated-date&gt;&lt;volume&gt;150&lt;/volume&gt;&lt;/record&gt;&lt;/Cite&gt;&lt;/EndNote&gt;</w:instrText>
-            </w:r>
-            <w:r>
-              <w:rPr>
-                <w:rFonts w:asciiTheme="minorHAnsi" w:hAnsiTheme="minorHAnsi" w:cstheme="minorHAnsi"/>
-                <w:color w:val="000000"/>
-                <w:sz w:val="18"/>
-                <w:szCs w:val="18"/>
-                <w:vertAlign w:val="superscript"/>
-              </w:rPr>
-              <w:fldChar w:fldCharType="separate"/>
-            </w:r>
-            <w:r>
-              <w:rPr>
-                <w:rFonts w:asciiTheme="minorHAnsi" w:hAnsiTheme="minorHAnsi" w:cstheme="minorHAnsi"/>
-                <w:color w:val="000000"/>
-                <w:sz w:val="18"/>
-                <w:szCs w:val="18"/>
-                <w:vertAlign w:val="superscript"/>
-              </w:rPr>
-              <w:t>24</w:t>
-            </w:r>
-            <w:r>
-              <w:rPr>
-                <w:rFonts w:asciiTheme="minorHAnsi" w:hAnsiTheme="minorHAnsi" w:cstheme="minorHAnsi"/>
-                <w:color w:val="000000"/>
-                <w:sz w:val="18"/>
-                <w:szCs w:val="18"/>
-                <w:vertAlign w:val="superscript"/>
-              </w:rPr>
-              <w:fldChar w:fldCharType="end"/>
-            </w:r>
-            <w:r>
-              <w:rPr>
-                <w:rFonts w:asciiTheme="minorHAnsi" w:hAnsiTheme="minorHAnsi" w:cstheme="minorHAnsi"/>
-                <w:color w:val="000000"/>
-                <w:sz w:val="18"/>
-                <w:szCs w:val="18"/>
-              </w:rPr>
-              <w:t xml:space="preserve">. ANCA, anti-neutrophil cytoplasmic antibody; eGFR, estimated glomerular filtration rate; EGPA, eosinophilic granulomatosis with polyangiitis; GPA, granulomatosis with polyangiitis; </w:t>
+              <w:t xml:space="preserve">Data presented as n (%) or median (interquartile range). The eGFR was calculated using the Chronic Kidney Disease Epidemiology Collaboration (CKD EPI) equation. ANCA, anti-neutrophil cytoplasmic antibody; eGFR, estimated glomerular filtration rate; EGPA, eosinophilic granulomatosis with polyangiitis; GPA, granulomatosis with polyangiitis; </w:t>
             </w:r>
             <w:r>
               <w:rPr>
@@ -9931,14 +9815,7 @@
           <w:b/>
           <w:bCs/>
         </w:rPr>
-        <w:t>Supplementary</w:t>
-      </w:r>
-      <w:r>
-        <w:rPr>
-          <w:b/>
-          <w:bCs/>
-        </w:rPr>
-        <w:t xml:space="preserve"> </w:t>
+        <w:t xml:space="preserve">Supplementary </w:t>
       </w:r>
       <w:r>
         <w:rPr>

</xml_diff>